<commit_message>
first lab zvit edit
</commit_message>
<xml_diff>
--- a/PW01ТВ-11_ГойчукО.В/PW01ТВ-11_Гойчук О. В..docx
+++ b/PW01ТВ-11_ГойчукО.В/PW01ТВ-11_Гойчук О. В..docx
@@ -572,7 +572,7 @@
           <w:szCs w:val="32"/>
           <w:lang w:val="uk-UA"/>
         </w:rPr>
-        <w:t>з курсу: «</w:t>
+        <w:t xml:space="preserve">з курсу: «Програмування </w:t>
       </w:r>
       <w:proofErr w:type="spellStart"/>
       <w:r>
@@ -582,18 +582,9 @@
           <w:szCs w:val="32"/>
           <w:lang w:val="uk-UA"/>
         </w:rPr>
-        <w:t>Кросплатформна</w:t>
+        <w:t>вебзастосунків</w:t>
       </w:r>
       <w:proofErr w:type="spellEnd"/>
-      <w:r>
-        <w:rPr>
-          <w:rFonts w:ascii="Times New Roman" w:hAnsi="Times New Roman" w:cs="Times New Roman"/>
-          <w:sz w:val="32"/>
-          <w:szCs w:val="32"/>
-          <w:lang w:val="uk-UA"/>
-        </w:rPr>
-        <w:t xml:space="preserve"> розробка мобільних застосунків</w:t>
-      </w:r>
       <w:r>
         <w:rPr>
           <w:rFonts w:ascii="Times New Roman" w:hAnsi="Times New Roman" w:cs="Times New Roman"/>
@@ -887,7 +878,6 @@
         </w:rPr>
         <w:t>://</w:t>
       </w:r>
-      <w:proofErr w:type="spellStart"/>
       <w:r>
         <w:rPr>
           <w:rFonts w:ascii="Times New Roman" w:hAnsi="Times New Roman" w:cs="Times New Roman"/>
@@ -897,7 +887,6 @@
         </w:rPr>
         <w:t>github</w:t>
       </w:r>
-      <w:proofErr w:type="spellEnd"/>
       <w:r>
         <w:rPr>
           <w:rFonts w:ascii="Times New Roman" w:hAnsi="Times New Roman" w:cs="Times New Roman"/>
@@ -923,7 +912,6 @@
         </w:rPr>
         <w:t>/</w:t>
       </w:r>
-      <w:proofErr w:type="spellStart"/>
       <w:r>
         <w:rPr>
           <w:rFonts w:ascii="Times New Roman" w:hAnsi="Times New Roman" w:cs="Times New Roman"/>
@@ -933,7 +921,6 @@
         </w:rPr>
         <w:t>Hoychuk</w:t>
       </w:r>
-      <w:proofErr w:type="spellEnd"/>
       <w:r>
         <w:rPr>
           <w:rFonts w:ascii="Times New Roman" w:hAnsi="Times New Roman" w:cs="Times New Roman"/>
@@ -949,7 +936,7 @@
           <w:szCs w:val="32"/>
           <w:lang w:val="en-US"/>
         </w:rPr>
-        <w:t>Go</w:t>
+        <w:t>Dart</w:t>
       </w:r>
       <w:r>
         <w:rPr>
@@ -959,7 +946,6 @@
         </w:rPr>
         <w:t>_</w:t>
       </w:r>
-      <w:proofErr w:type="spellStart"/>
       <w:r>
         <w:rPr>
           <w:rFonts w:ascii="Times New Roman" w:hAnsi="Times New Roman" w:cs="Times New Roman"/>
@@ -969,7 +955,6 @@
         </w:rPr>
         <w:t>lang</w:t>
       </w:r>
-      <w:proofErr w:type="spellEnd"/>
       <w:r>
         <w:rPr>
           <w:rFonts w:ascii="Times New Roman" w:hAnsi="Times New Roman" w:cs="Times New Roman"/>
@@ -978,7 +963,6 @@
         </w:rPr>
         <w:t>.</w:t>
       </w:r>
-      <w:proofErr w:type="spellStart"/>
       <w:r>
         <w:rPr>
           <w:rFonts w:ascii="Times New Roman" w:hAnsi="Times New Roman" w:cs="Times New Roman"/>
@@ -988,7 +972,8 @@
         </w:rPr>
         <w:t>git</w:t>
       </w:r>
-      <w:proofErr w:type="spellEnd"/>
+      <w:bookmarkStart w:id="0" w:name="_GoBack"/>
+      <w:bookmarkEnd w:id="0"/>
     </w:p>
     <w:p>
       <w:pPr>
@@ -1141,56 +1126,16 @@
           <w:szCs w:val="32"/>
           <w:lang w:val="uk-UA"/>
         </w:rPr>
-        <w:t>Написати</w:t>
-      </w:r>
-      <w:r>
-        <w:rPr>
-          <w:rFonts w:ascii="Times New Roman" w:hAnsi="Times New Roman" w:cs="Times New Roman"/>
-          <w:sz w:val="32"/>
-          <w:szCs w:val="32"/>
-          <w:lang w:val="uk-UA"/>
-        </w:rPr>
-        <w:t xml:space="preserve"> </w:t>
-      </w:r>
-      <w:proofErr w:type="spellStart"/>
-      <w:r>
-        <w:rPr>
-          <w:rFonts w:ascii="Times New Roman" w:hAnsi="Times New Roman" w:cs="Times New Roman"/>
-          <w:sz w:val="32"/>
-          <w:szCs w:val="32"/>
-          <w:lang w:val="uk-UA"/>
-        </w:rPr>
-        <w:t>кросплатформний</w:t>
-      </w:r>
-      <w:proofErr w:type="spellEnd"/>
-      <w:r>
-        <w:rPr>
-          <w:rFonts w:ascii="Times New Roman" w:hAnsi="Times New Roman" w:cs="Times New Roman"/>
-          <w:sz w:val="32"/>
-          <w:szCs w:val="32"/>
-          <w:lang w:val="uk-UA"/>
-        </w:rPr>
-        <w:t xml:space="preserve"> </w:t>
-      </w:r>
-      <w:r>
-        <w:rPr>
-          <w:rFonts w:ascii="Times New Roman" w:hAnsi="Times New Roman" w:cs="Times New Roman"/>
-          <w:sz w:val="32"/>
-          <w:szCs w:val="32"/>
-          <w:lang w:val="uk-UA"/>
-        </w:rPr>
-        <w:t>мобільний програмний калькулятор на мові DART</w:t>
-      </w:r>
-      <w:bookmarkStart w:id="0" w:name="_GoBack"/>
-      <w:bookmarkEnd w:id="0"/>
-      <w:r>
-        <w:rPr>
-          <w:rFonts w:ascii="Times New Roman" w:hAnsi="Times New Roman" w:cs="Times New Roman"/>
-          <w:sz w:val="32"/>
-          <w:szCs w:val="32"/>
-          <w:lang w:val="uk-UA"/>
-        </w:rPr>
-        <w:t xml:space="preserve"> для розрахунку складу сухої та горючої маси палива та</w:t>
+        <w:t>Написати веб</w:t>
+      </w:r>
+      <w:r>
+        <w:rPr>
+          <w:rFonts w:ascii="Times New Roman" w:hAnsi="Times New Roman" w:cs="Times New Roman"/>
+          <w:sz w:val="32"/>
+          <w:szCs w:val="32"/>
+          <w:lang w:val="uk-UA"/>
+        </w:rPr>
+        <w:t xml:space="preserve"> калькулятор для розрахунку складу сухої та горючої маси палива та</w:t>
       </w:r>
       <w:r>
         <w:rPr>
@@ -1409,7 +1354,7 @@
           <w:lang w:eastAsia="ru-RU"/>
         </w:rPr>
         <w:drawing>
-          <wp:inline distT="0" distB="0" distL="0" distR="0" wp14:anchorId="523360D0" wp14:editId="1815E960">
+          <wp:inline distT="0" distB="0" distL="0" distR="0" wp14:anchorId="02F85BF4" wp14:editId="0CEC55D1">
             <wp:extent cx="5940425" cy="3455670"/>
             <wp:effectExtent l="0" t="0" r="3175" b="0"/>
             <wp:docPr id="1" name="Рисунок 1"/>
@@ -1505,15 +1450,16 @@
       </w:pPr>
       <w:r>
         <w:rPr>
-          <w:noProof/>
-          <w:lang w:eastAsia="ru-RU"/>
-        </w:rPr>
-        <w:lastRenderedPageBreak/>
+          <w:rFonts w:ascii="Times New Roman" w:hAnsi="Times New Roman" w:cs="Times New Roman"/>
+          <w:sz w:val="32"/>
+          <w:szCs w:val="32"/>
+          <w:lang w:val="uk-UA"/>
+        </w:rPr>
         <w:drawing>
-          <wp:inline distT="0" distB="0" distL="0" distR="0" wp14:anchorId="1BA6CB3D" wp14:editId="68CFA1F3">
-            <wp:extent cx="2575560" cy="3870287"/>
+          <wp:inline distT="0" distB="0" distL="0" distR="0" wp14:anchorId="61A4F2EA" wp14:editId="1007F07D">
+            <wp:extent cx="2442959" cy="2362200"/>
             <wp:effectExtent l="0" t="0" r="0" b="0"/>
-            <wp:docPr id="2" name="Рисунок 2"/>
+            <wp:docPr id="12" name="Рисунок 12"/>
             <wp:cNvGraphicFramePr>
               <a:graphicFrameLocks xmlns:a="http://schemas.openxmlformats.org/drawingml/2006/main" noChangeAspect="1"/>
             </wp:cNvGraphicFramePr>
@@ -1524,27 +1470,20 @@
                     <pic:cNvPr id="1" name=""/>
                     <pic:cNvPicPr/>
                   </pic:nvPicPr>
-                  <pic:blipFill rotWithShape="1">
+                  <pic:blipFill>
                     <a:blip r:embed="rId5"/>
-                    <a:srcRect l="34277" t="9358" r="33362"/>
-                    <a:stretch/>
+                    <a:stretch>
+                      <a:fillRect/>
+                    </a:stretch>
                   </pic:blipFill>
-                  <pic:spPr bwMode="auto">
+                  <pic:spPr>
                     <a:xfrm>
                       <a:off x="0" y="0"/>
-                      <a:ext cx="2587394" cy="3888070"/>
+                      <a:ext cx="2450352" cy="2369349"/>
                     </a:xfrm>
                     <a:prstGeom prst="rect">
                       <a:avLst/>
                     </a:prstGeom>
-                    <a:ln>
-                      <a:noFill/>
-                    </a:ln>
-                    <a:extLst>
-                      <a:ext uri="{53640926-AAD7-44D8-BBD7-CCE9431645EC}">
-                        <a14:shadowObscured xmlns:a14="http://schemas.microsoft.com/office/drawing/2010/main"/>
-                      </a:ext>
-                    </a:extLst>
                   </pic:spPr>
                 </pic:pic>
               </a:graphicData>
@@ -1572,6 +1511,7 @@
           <w:szCs w:val="32"/>
           <w:lang w:val="uk-UA"/>
         </w:rPr>
+        <w:lastRenderedPageBreak/>
         <w:t>Наступним кроком буде зчитування уведеної інформації та подальший обрахунок:</w:t>
       </w:r>
     </w:p>
@@ -1590,16 +1530,15 @@
       <w:r>
         <w:rPr>
           <w:rFonts w:ascii="Times New Roman" w:hAnsi="Times New Roman" w:cs="Times New Roman"/>
-          <w:noProof/>
-          <w:sz w:val="32"/>
-          <w:szCs w:val="32"/>
-          <w:lang w:eastAsia="ru-RU"/>
+          <w:sz w:val="32"/>
+          <w:szCs w:val="32"/>
+          <w:lang w:val="uk-UA"/>
         </w:rPr>
         <w:drawing>
-          <wp:inline distT="0" distB="0" distL="0" distR="0" wp14:anchorId="0084C95D" wp14:editId="012D9F59">
-            <wp:extent cx="4763165" cy="1981477"/>
-            <wp:effectExtent l="0" t="0" r="0" b="0"/>
-            <wp:docPr id="3" name="Рисунок 3"/>
+          <wp:inline distT="0" distB="0" distL="0" distR="0" wp14:anchorId="1BA1AEC6" wp14:editId="24BAA0B9">
+            <wp:extent cx="5940425" cy="1539875"/>
+            <wp:effectExtent l="0" t="0" r="3175" b="3175"/>
+            <wp:docPr id="13" name="Рисунок 13"/>
             <wp:cNvGraphicFramePr>
               <a:graphicFrameLocks xmlns:a="http://schemas.openxmlformats.org/drawingml/2006/main" noChangeAspect="1"/>
             </wp:cNvGraphicFramePr>
@@ -1619,7 +1558,7 @@
                   <pic:spPr>
                     <a:xfrm>
                       <a:off x="0" y="0"/>
-                      <a:ext cx="4763165" cy="1981477"/>
+                      <a:ext cx="5940425" cy="1539875"/>
                     </a:xfrm>
                     <a:prstGeom prst="rect">
                       <a:avLst/>
@@ -1647,17 +1586,15 @@
       <w:r>
         <w:rPr>
           <w:rFonts w:ascii="Times New Roman" w:hAnsi="Times New Roman" w:cs="Times New Roman"/>
-          <w:noProof/>
-          <w:sz w:val="32"/>
-          <w:szCs w:val="32"/>
-          <w:lang w:eastAsia="ru-RU"/>
-        </w:rPr>
-        <w:lastRenderedPageBreak/>
+          <w:sz w:val="32"/>
+          <w:szCs w:val="32"/>
+          <w:lang w:val="uk-UA"/>
+        </w:rPr>
         <w:drawing>
-          <wp:inline distT="0" distB="0" distL="0" distR="0" wp14:anchorId="4E46D367" wp14:editId="0E28F2FE">
-            <wp:extent cx="4467544" cy="4351020"/>
-            <wp:effectExtent l="0" t="0" r="9525" b="0"/>
-            <wp:docPr id="4" name="Рисунок 4"/>
+          <wp:inline distT="0" distB="0" distL="0" distR="0" wp14:anchorId="26B494ED" wp14:editId="78C21904">
+            <wp:extent cx="5940425" cy="1520190"/>
+            <wp:effectExtent l="0" t="0" r="3175" b="3810"/>
+            <wp:docPr id="15" name="Рисунок 15"/>
             <wp:cNvGraphicFramePr>
               <a:graphicFrameLocks xmlns:a="http://schemas.openxmlformats.org/drawingml/2006/main" noChangeAspect="1"/>
             </wp:cNvGraphicFramePr>
@@ -1677,7 +1614,7 @@
                   <pic:spPr>
                     <a:xfrm>
                       <a:off x="0" y="0"/>
-                      <a:ext cx="4469888" cy="4353302"/>
+                      <a:ext cx="5940425" cy="1520190"/>
                     </a:xfrm>
                     <a:prstGeom prst="rect">
                       <a:avLst/>
@@ -1709,7 +1646,7 @@
           <w:szCs w:val="32"/>
           <w:lang w:val="uk-UA"/>
         </w:rPr>
-        <w:t>Після цього робимо передачу розрахунків до нашого вікна, для отримання фінального результату користувачем:</w:t>
+        <w:t>Після цього робимо виведення розрахунків до нашого вікна, для отримання фінального результату користувачем:</w:t>
       </w:r>
     </w:p>
     <w:p>
@@ -1727,16 +1664,15 @@
       <w:r>
         <w:rPr>
           <w:rFonts w:ascii="Times New Roman" w:hAnsi="Times New Roman" w:cs="Times New Roman"/>
-          <w:noProof/>
-          <w:sz w:val="32"/>
-          <w:szCs w:val="32"/>
-          <w:lang w:eastAsia="ru-RU"/>
+          <w:sz w:val="32"/>
+          <w:szCs w:val="32"/>
+          <w:lang w:val="uk-UA"/>
         </w:rPr>
         <w:drawing>
-          <wp:inline distT="0" distB="0" distL="0" distR="0" wp14:anchorId="53FEB9F6" wp14:editId="6E30FB57">
-            <wp:extent cx="3578448" cy="2750820"/>
-            <wp:effectExtent l="0" t="0" r="3175" b="0"/>
-            <wp:docPr id="5" name="Рисунок 5"/>
+          <wp:inline distT="0" distB="0" distL="0" distR="0" wp14:anchorId="4946B540" wp14:editId="38A42966">
+            <wp:extent cx="5940425" cy="3921125"/>
+            <wp:effectExtent l="0" t="0" r="3175" b="3175"/>
+            <wp:docPr id="16" name="Рисунок 16"/>
             <wp:cNvGraphicFramePr>
               <a:graphicFrameLocks xmlns:a="http://schemas.openxmlformats.org/drawingml/2006/main" noChangeAspect="1"/>
             </wp:cNvGraphicFramePr>
@@ -1756,7 +1692,7 @@
                   <pic:spPr>
                     <a:xfrm>
                       <a:off x="0" y="0"/>
-                      <a:ext cx="3579832" cy="2751884"/>
+                      <a:ext cx="5940425" cy="3921125"/>
                     </a:xfrm>
                     <a:prstGeom prst="rect">
                       <a:avLst/>
@@ -1801,34 +1737,7 @@
           <w:szCs w:val="32"/>
           <w:lang w:val="uk-UA"/>
         </w:rPr>
-        <w:t>Після чого відбувається перевірка на отримання переданих даних</w:t>
-      </w:r>
-      <w:r>
-        <w:rPr>
-          <w:rFonts w:ascii="Times New Roman" w:hAnsi="Times New Roman" w:cs="Times New Roman"/>
-          <w:sz w:val="32"/>
-          <w:szCs w:val="32"/>
-        </w:rPr>
-        <w:t xml:space="preserve"> та </w:t>
-      </w:r>
-      <w:proofErr w:type="spellStart"/>
-      <w:r>
-        <w:rPr>
-          <w:rFonts w:ascii="Times New Roman" w:hAnsi="Times New Roman" w:cs="Times New Roman"/>
-          <w:sz w:val="32"/>
-          <w:szCs w:val="32"/>
-        </w:rPr>
-        <w:t>їх</w:t>
-      </w:r>
-      <w:proofErr w:type="spellEnd"/>
-      <w:r>
-        <w:rPr>
-          <w:rFonts w:ascii="Times New Roman" w:hAnsi="Times New Roman" w:cs="Times New Roman"/>
-          <w:sz w:val="32"/>
-          <w:szCs w:val="32"/>
-          <w:lang w:val="uk-UA"/>
-        </w:rPr>
-        <w:t xml:space="preserve"> подальше виведення користувачу:</w:t>
+        <w:t>Після чого відбувається подальше виведення користувачу:</w:t>
       </w:r>
     </w:p>
     <w:p>
@@ -1843,20 +1752,31 @@
           <w:lang w:val="uk-UA"/>
         </w:rPr>
       </w:pPr>
-      <w:r>
-        <w:rPr>
-          <w:rFonts w:ascii="Times New Roman" w:hAnsi="Times New Roman" w:cs="Times New Roman"/>
-          <w:noProof/>
-          <w:sz w:val="32"/>
-          <w:szCs w:val="32"/>
-          <w:lang w:eastAsia="ru-RU"/>
-        </w:rPr>
-        <w:lastRenderedPageBreak/>
+    </w:p>
+    <w:p>
+      <w:pPr>
+        <w:spacing w:line="240" w:lineRule="auto"/>
+        <w:ind w:firstLine="708"/>
+        <w:jc w:val="both"/>
+        <w:rPr>
+          <w:rFonts w:ascii="Times New Roman" w:hAnsi="Times New Roman" w:cs="Times New Roman"/>
+          <w:sz w:val="32"/>
+          <w:szCs w:val="32"/>
+          <w:lang w:val="en-US"/>
+        </w:rPr>
+      </w:pPr>
+      <w:r>
+        <w:rPr>
+          <w:rFonts w:ascii="Times New Roman" w:hAnsi="Times New Roman" w:cs="Times New Roman"/>
+          <w:sz w:val="32"/>
+          <w:szCs w:val="32"/>
+          <w:lang w:val="en-US"/>
+        </w:rPr>
         <w:drawing>
-          <wp:inline distT="0" distB="0" distL="0" distR="0" wp14:anchorId="682724CD" wp14:editId="40BBB167">
-            <wp:extent cx="5940425" cy="2473325"/>
-            <wp:effectExtent l="0" t="0" r="3175" b="3175"/>
-            <wp:docPr id="6" name="Рисунок 6"/>
+          <wp:inline distT="0" distB="0" distL="0" distR="0" wp14:anchorId="0CD4FD08" wp14:editId="61FBE09D">
+            <wp:extent cx="2571133" cy="2278380"/>
+            <wp:effectExtent l="0" t="0" r="635" b="7620"/>
+            <wp:docPr id="17" name="Рисунок 17"/>
             <wp:cNvGraphicFramePr>
               <a:graphicFrameLocks xmlns:a="http://schemas.openxmlformats.org/drawingml/2006/main" noChangeAspect="1"/>
             </wp:cNvGraphicFramePr>
@@ -1876,7 +1796,7 @@
                   <pic:spPr>
                     <a:xfrm>
                       <a:off x="0" y="0"/>
-                      <a:ext cx="5940425" cy="2473325"/>
+                      <a:ext cx="2574710" cy="2281550"/>
                     </a:xfrm>
                     <a:prstGeom prst="rect">
                       <a:avLst/>
@@ -1898,22 +1818,47 @@
           <w:rFonts w:ascii="Times New Roman" w:hAnsi="Times New Roman" w:cs="Times New Roman"/>
           <w:sz w:val="32"/>
           <w:szCs w:val="32"/>
-          <w:lang w:val="en-US"/>
-        </w:rPr>
-      </w:pPr>
-      <w:r>
-        <w:rPr>
-          <w:rFonts w:ascii="Times New Roman" w:hAnsi="Times New Roman" w:cs="Times New Roman"/>
+          <w:lang w:val="uk-UA"/>
+        </w:rPr>
+      </w:pPr>
+      <w:r>
+        <w:rPr>
+          <w:rFonts w:ascii="Times New Roman" w:hAnsi="Times New Roman" w:cs="Times New Roman"/>
+          <w:sz w:val="32"/>
+          <w:szCs w:val="32"/>
+          <w:lang w:val="uk-UA"/>
+        </w:rPr>
+        <w:t>Результат виконання контрольного прикладу:</w:t>
+      </w:r>
+    </w:p>
+    <w:p>
+      <w:pPr>
+        <w:spacing w:line="240" w:lineRule="auto"/>
+        <w:ind w:firstLine="708"/>
+        <w:jc w:val="both"/>
+        <w:rPr>
+          <w:rFonts w:ascii="Times New Roman" w:hAnsi="Times New Roman" w:cs="Times New Roman"/>
+          <w:sz w:val="32"/>
+          <w:szCs w:val="32"/>
+        </w:rPr>
+      </w:pPr>
+      <w:r>
+        <w:rPr>
           <w:noProof/>
-          <w:sz w:val="32"/>
-          <w:szCs w:val="32"/>
+          <w:lang w:eastAsia="ru-RU"/>
+        </w:rPr>
+        <w:t xml:space="preserve"> </w:t>
+      </w:r>
+      <w:r>
+        <w:rPr>
+          <w:noProof/>
           <w:lang w:eastAsia="ru-RU"/>
         </w:rPr>
         <w:drawing>
-          <wp:inline distT="0" distB="0" distL="0" distR="0" wp14:anchorId="7B918997" wp14:editId="19586982">
-            <wp:extent cx="2667000" cy="3869168"/>
-            <wp:effectExtent l="0" t="0" r="0" b="0"/>
-            <wp:docPr id="7" name="Рисунок 7"/>
+          <wp:inline distT="0" distB="0" distL="0" distR="0" wp14:anchorId="437D9A5A" wp14:editId="0B129781">
+            <wp:extent cx="2750820" cy="2356550"/>
+            <wp:effectExtent l="0" t="0" r="0" b="5715"/>
+            <wp:docPr id="14" name="Рисунок 14"/>
             <wp:cNvGraphicFramePr>
               <a:graphicFrameLocks xmlns:a="http://schemas.openxmlformats.org/drawingml/2006/main" noChangeAspect="1"/>
             </wp:cNvGraphicFramePr>
@@ -1933,7 +1878,7 @@
                   <pic:spPr>
                     <a:xfrm>
                       <a:off x="0" y="0"/>
-                      <a:ext cx="2672272" cy="3876816"/>
+                      <a:ext cx="2766779" cy="2370221"/>
                     </a:xfrm>
                     <a:prstGeom prst="rect">
                       <a:avLst/>
@@ -1945,54 +1890,23 @@
           </wp:inline>
         </w:drawing>
       </w:r>
-    </w:p>
-    <w:p>
-      <w:pPr>
-        <w:spacing w:line="240" w:lineRule="auto"/>
-        <w:ind w:firstLine="708"/>
-        <w:jc w:val="both"/>
-        <w:rPr>
-          <w:rFonts w:ascii="Times New Roman" w:hAnsi="Times New Roman" w:cs="Times New Roman"/>
-          <w:sz w:val="32"/>
-          <w:szCs w:val="32"/>
-          <w:lang w:val="uk-UA"/>
-        </w:rPr>
-      </w:pPr>
-      <w:r>
-        <w:rPr>
-          <w:rFonts w:ascii="Times New Roman" w:hAnsi="Times New Roman" w:cs="Times New Roman"/>
-          <w:sz w:val="32"/>
-          <w:szCs w:val="32"/>
-          <w:lang w:val="uk-UA"/>
-        </w:rPr>
-        <w:t>Результат виконання контрольного прикладу:</w:t>
-      </w:r>
-    </w:p>
-    <w:p>
-      <w:pPr>
-        <w:spacing w:line="240" w:lineRule="auto"/>
-        <w:ind w:firstLine="708"/>
-        <w:jc w:val="both"/>
-        <w:rPr>
-          <w:rFonts w:ascii="Times New Roman" w:hAnsi="Times New Roman" w:cs="Times New Roman"/>
-          <w:sz w:val="32"/>
-          <w:szCs w:val="32"/>
-        </w:rPr>
-      </w:pPr>
-      <w:r>
-        <w:rPr>
-          <w:rFonts w:ascii="Times New Roman" w:hAnsi="Times New Roman" w:cs="Times New Roman"/>
+      <w:r>
+        <w:rPr>
           <w:noProof/>
-          <w:sz w:val="32"/>
-          <w:szCs w:val="32"/>
-          <w:lang w:eastAsia="ru-RU"/>
-        </w:rPr>
-        <w:lastRenderedPageBreak/>
+          <w:lang w:eastAsia="ru-RU"/>
+        </w:rPr>
+        <w:t xml:space="preserve"> </w:t>
+      </w:r>
+      <w:r>
+        <w:rPr>
+          <w:noProof/>
+          <w:lang w:eastAsia="ru-RU"/>
+        </w:rPr>
         <w:drawing>
-          <wp:inline distT="0" distB="0" distL="0" distR="0" wp14:anchorId="6FD4593F" wp14:editId="4070A87E">
-            <wp:extent cx="2454863" cy="3421380"/>
-            <wp:effectExtent l="0" t="0" r="3175" b="7620"/>
-            <wp:docPr id="8" name="Рисунок 8"/>
+          <wp:inline distT="0" distB="0" distL="0" distR="0" wp14:anchorId="6C8CAF9D" wp14:editId="79580FB6">
+            <wp:extent cx="2667000" cy="2438784"/>
+            <wp:effectExtent l="0" t="0" r="0" b="0"/>
+            <wp:docPr id="19" name="Рисунок 19"/>
             <wp:cNvGraphicFramePr>
               <a:graphicFrameLocks xmlns:a="http://schemas.openxmlformats.org/drawingml/2006/main" noChangeAspect="1"/>
             </wp:cNvGraphicFramePr>
@@ -2012,7 +1926,7 @@
                   <pic:spPr>
                     <a:xfrm>
                       <a:off x="0" y="0"/>
-                      <a:ext cx="2480328" cy="3456871"/>
+                      <a:ext cx="2676570" cy="2447535"/>
                     </a:xfrm>
                     <a:prstGeom prst="rect">
                       <a:avLst/>
@@ -2024,26 +1938,53 @@
           </wp:inline>
         </w:drawing>
       </w:r>
-      <w:r>
-        <w:rPr>
-          <w:noProof/>
-          <w:lang w:eastAsia="ru-RU"/>
-        </w:rPr>
-        <w:t xml:space="preserve"> </w:t>
-      </w:r>
-      <w:r>
-        <w:rPr>
-          <w:rFonts w:ascii="Times New Roman" w:hAnsi="Times New Roman" w:cs="Times New Roman"/>
-          <w:noProof/>
-          <w:sz w:val="32"/>
-          <w:szCs w:val="32"/>
-          <w:lang w:eastAsia="ru-RU"/>
+    </w:p>
+    <w:p>
+      <w:pPr>
+        <w:spacing w:line="240" w:lineRule="auto"/>
+        <w:ind w:firstLine="708"/>
+        <w:jc w:val="both"/>
+        <w:rPr>
+          <w:rFonts w:ascii="Times New Roman" w:hAnsi="Times New Roman" w:cs="Times New Roman"/>
+          <w:sz w:val="32"/>
+          <w:szCs w:val="32"/>
+          <w:lang w:val="uk-UA"/>
+        </w:rPr>
+      </w:pPr>
+      <w:r>
+        <w:rPr>
+          <w:rFonts w:ascii="Times New Roman" w:hAnsi="Times New Roman" w:cs="Times New Roman"/>
+          <w:sz w:val="32"/>
+          <w:szCs w:val="32"/>
+          <w:lang w:val="uk-UA"/>
+        </w:rPr>
+        <w:t>Результат виконання за вказаним у завданні варіантом:</w:t>
+      </w:r>
+    </w:p>
+    <w:p>
+      <w:pPr>
+        <w:spacing w:line="240" w:lineRule="auto"/>
+        <w:ind w:firstLine="708"/>
+        <w:jc w:val="both"/>
+        <w:rPr>
+          <w:rFonts w:ascii="Times New Roman" w:hAnsi="Times New Roman" w:cs="Times New Roman"/>
+          <w:sz w:val="32"/>
+          <w:szCs w:val="32"/>
+          <w:lang w:val="en-US"/>
+        </w:rPr>
+      </w:pPr>
+      <w:r>
+        <w:rPr>
+          <w:rFonts w:ascii="Times New Roman" w:hAnsi="Times New Roman" w:cs="Times New Roman"/>
+          <w:sz w:val="32"/>
+          <w:szCs w:val="32"/>
+          <w:lang w:val="en-US"/>
         </w:rPr>
         <w:drawing>
-          <wp:inline distT="0" distB="0" distL="0" distR="0" wp14:anchorId="3CFCC51D" wp14:editId="4822AD1F">
-            <wp:extent cx="2992582" cy="3657600"/>
+          <wp:inline distT="0" distB="0" distL="0" distR="0" wp14:anchorId="5C161668" wp14:editId="36E0AC63">
+            <wp:extent cx="2804160" cy="2349179"/>
             <wp:effectExtent l="0" t="0" r="0" b="0"/>
-            <wp:docPr id="9" name="Рисунок 9"/>
+            <wp:docPr id="20" name="Рисунок 20"/>
             <wp:cNvGraphicFramePr>
               <a:graphicFrameLocks xmlns:a="http://schemas.openxmlformats.org/drawingml/2006/main" noChangeAspect="1"/>
             </wp:cNvGraphicFramePr>
@@ -2063,7 +2004,7 @@
                   <pic:spPr>
                     <a:xfrm>
                       <a:off x="0" y="0"/>
-                      <a:ext cx="3000358" cy="3667104"/>
+                      <a:ext cx="2816743" cy="2359720"/>
                     </a:xfrm>
                     <a:prstGeom prst="rect">
                       <a:avLst/>
@@ -2075,54 +2016,25 @@
           </wp:inline>
         </w:drawing>
       </w:r>
-    </w:p>
-    <w:p>
-      <w:pPr>
-        <w:spacing w:line="240" w:lineRule="auto"/>
-        <w:ind w:firstLine="708"/>
-        <w:jc w:val="both"/>
-        <w:rPr>
-          <w:rFonts w:ascii="Times New Roman" w:hAnsi="Times New Roman" w:cs="Times New Roman"/>
-          <w:sz w:val="32"/>
-          <w:szCs w:val="32"/>
-          <w:lang w:val="uk-UA"/>
-        </w:rPr>
-      </w:pPr>
-      <w:r>
-        <w:rPr>
-          <w:rFonts w:ascii="Times New Roman" w:hAnsi="Times New Roman" w:cs="Times New Roman"/>
-          <w:sz w:val="32"/>
-          <w:szCs w:val="32"/>
-          <w:lang w:val="uk-UA"/>
-        </w:rPr>
-        <w:t>Результат виконання за вказаним у завданні варіантом:</w:t>
-      </w:r>
-    </w:p>
-    <w:p>
-      <w:pPr>
-        <w:spacing w:line="240" w:lineRule="auto"/>
-        <w:ind w:firstLine="708"/>
-        <w:jc w:val="both"/>
+      <w:r>
+        <w:rPr>
+          <w:noProof/>
+          <w:lang w:eastAsia="ru-RU"/>
+        </w:rPr>
+        <w:t xml:space="preserve"> </w:t>
+      </w:r>
+      <w:r>
         <w:rPr>
           <w:rFonts w:ascii="Times New Roman" w:hAnsi="Times New Roman" w:cs="Times New Roman"/>
           <w:sz w:val="32"/>
           <w:szCs w:val="32"/>
           <w:lang w:val="en-US"/>
         </w:rPr>
-      </w:pPr>
-      <w:r>
-        <w:rPr>
-          <w:rFonts w:ascii="Times New Roman" w:hAnsi="Times New Roman" w:cs="Times New Roman"/>
-          <w:noProof/>
-          <w:sz w:val="32"/>
-          <w:szCs w:val="32"/>
-          <w:lang w:eastAsia="ru-RU"/>
-        </w:rPr>
         <w:drawing>
-          <wp:inline distT="0" distB="0" distL="0" distR="0" wp14:anchorId="755851F4" wp14:editId="584CF9B9">
-            <wp:extent cx="2286666" cy="3566160"/>
-            <wp:effectExtent l="0" t="0" r="0" b="0"/>
-            <wp:docPr id="10" name="Рисунок 10"/>
+          <wp:inline distT="0" distB="0" distL="0" distR="0" wp14:anchorId="665959FF" wp14:editId="62AA412E">
+            <wp:extent cx="2647381" cy="2407920"/>
+            <wp:effectExtent l="0" t="0" r="635" b="0"/>
+            <wp:docPr id="21" name="Рисунок 21"/>
             <wp:cNvGraphicFramePr>
               <a:graphicFrameLocks xmlns:a="http://schemas.openxmlformats.org/drawingml/2006/main" noChangeAspect="1"/>
             </wp:cNvGraphicFramePr>
@@ -2142,7 +2054,7 @@
                   <pic:spPr>
                     <a:xfrm>
                       <a:off x="0" y="0"/>
-                      <a:ext cx="2286666" cy="3566160"/>
+                      <a:ext cx="2651244" cy="2411434"/>
                     </a:xfrm>
                     <a:prstGeom prst="rect">
                       <a:avLst/>
@@ -2154,50 +2066,6 @@
           </wp:inline>
         </w:drawing>
       </w:r>
-      <w:r>
-        <w:rPr>
-          <w:rFonts w:ascii="Times New Roman" w:hAnsi="Times New Roman" w:cs="Times New Roman"/>
-          <w:noProof/>
-          <w:sz w:val="32"/>
-          <w:szCs w:val="32"/>
-          <w:lang w:eastAsia="ru-RU"/>
-        </w:rPr>
-        <w:drawing>
-          <wp:inline distT="0" distB="0" distL="0" distR="0" wp14:anchorId="1C150042" wp14:editId="6CB7937B">
-            <wp:extent cx="3091368" cy="3794760"/>
-            <wp:effectExtent l="0" t="0" r="0" b="0"/>
-            <wp:docPr id="11" name="Рисунок 11"/>
-            <wp:cNvGraphicFramePr>
-              <a:graphicFrameLocks xmlns:a="http://schemas.openxmlformats.org/drawingml/2006/main" noChangeAspect="1"/>
-            </wp:cNvGraphicFramePr>
-            <a:graphic xmlns:a="http://schemas.openxmlformats.org/drawingml/2006/main">
-              <a:graphicData uri="http://schemas.openxmlformats.org/drawingml/2006/picture">
-                <pic:pic xmlns:pic="http://schemas.openxmlformats.org/drawingml/2006/picture">
-                  <pic:nvPicPr>
-                    <pic:cNvPr id="1" name=""/>
-                    <pic:cNvPicPr/>
-                  </pic:nvPicPr>
-                  <pic:blipFill>
-                    <a:blip r:embed="rId14"/>
-                    <a:stretch>
-                      <a:fillRect/>
-                    </a:stretch>
-                  </pic:blipFill>
-                  <pic:spPr>
-                    <a:xfrm>
-                      <a:off x="0" y="0"/>
-                      <a:ext cx="3096991" cy="3801663"/>
-                    </a:xfrm>
-                    <a:prstGeom prst="rect">
-                      <a:avLst/>
-                    </a:prstGeom>
-                  </pic:spPr>
-                </pic:pic>
-              </a:graphicData>
-            </a:graphic>
-          </wp:inline>
-        </w:drawing>
-      </w:r>
     </w:p>
     <w:p>
       <w:pPr>
@@ -2272,7 +2140,7 @@
           <w:szCs w:val="32"/>
           <w:lang w:val="uk-UA"/>
         </w:rPr>
-        <w:t xml:space="preserve"> операції та реалізовано калькулятор, функція якого складається з розрахунку теплоти згоряння об’єкта, по </w:t>
+        <w:t xml:space="preserve"> операції та реалізовано калькулятор, функція </w:t>
       </w:r>
       <w:r>
         <w:rPr>
@@ -2282,7 +2150,7 @@
           <w:lang w:val="uk-UA"/>
         </w:rPr>
         <w:lastRenderedPageBreak/>
-        <w:t xml:space="preserve">введених значеннях, за допомогою мови програмування </w:t>
+        <w:t xml:space="preserve">якого складається з розрахунку теплоти згоряння об’єкта, по введених значеннях, за допомогою мови програмування </w:t>
       </w:r>
       <w:r>
         <w:rPr>
@@ -2291,16 +2159,34 @@
           <w:szCs w:val="32"/>
           <w:lang w:val="en-US"/>
         </w:rPr>
-        <w:t>Go</w:t>
-      </w:r>
-      <w:r>
-        <w:rPr>
-          <w:rFonts w:ascii="Times New Roman" w:hAnsi="Times New Roman" w:cs="Times New Roman"/>
-          <w:sz w:val="32"/>
-          <w:szCs w:val="32"/>
-          <w:lang w:val="uk-UA"/>
-        </w:rPr>
-        <w:t xml:space="preserve">. Також було отримано навички з дизайну під час проектування, реалізації та стилізації графічного </w:t>
+        <w:t>DART</w:t>
+      </w:r>
+      <w:r>
+        <w:rPr>
+          <w:rFonts w:ascii="Times New Roman" w:hAnsi="Times New Roman" w:cs="Times New Roman"/>
+          <w:sz w:val="32"/>
+          <w:szCs w:val="32"/>
+          <w:lang w:val="uk-UA"/>
+        </w:rPr>
+        <w:t>.</w:t>
+      </w:r>
+      <w:r>
+        <w:rPr>
+          <w:rFonts w:ascii="Times New Roman" w:hAnsi="Times New Roman" w:cs="Times New Roman"/>
+          <w:sz w:val="32"/>
+          <w:szCs w:val="32"/>
+          <w:lang w:val="uk-UA"/>
+        </w:rPr>
+        <w:t xml:space="preserve"> </w:t>
+      </w:r>
+      <w:r>
+        <w:rPr>
+          <w:rFonts w:ascii="Times New Roman" w:hAnsi="Times New Roman" w:cs="Times New Roman"/>
+          <w:sz w:val="32"/>
+          <w:szCs w:val="32"/>
+          <w:lang w:val="uk-UA"/>
+        </w:rPr>
+        <w:t xml:space="preserve">Додатково для було встановлено </w:t>
       </w:r>
       <w:proofErr w:type="spellStart"/>
       <w:r>
@@ -2310,7 +2196,7 @@
           <w:szCs w:val="32"/>
           <w:lang w:val="uk-UA"/>
         </w:rPr>
-        <w:t>інтерфейса</w:t>
+        <w:t>фреймворк</w:t>
       </w:r>
       <w:proofErr w:type="spellEnd"/>
       <w:r>
@@ -2320,7 +2206,7 @@
           <w:szCs w:val="32"/>
           <w:lang w:val="uk-UA"/>
         </w:rPr>
-        <w:t xml:space="preserve">, за допомогою </w:t>
+        <w:t xml:space="preserve"> </w:t>
       </w:r>
       <w:r>
         <w:rPr>
@@ -2329,33 +2215,16 @@
           <w:szCs w:val="32"/>
           <w:lang w:val="en-US"/>
         </w:rPr>
-        <w:t>HTML</w:t>
-      </w:r>
-      <w:r>
-        <w:rPr>
-          <w:rFonts w:ascii="Times New Roman" w:hAnsi="Times New Roman" w:cs="Times New Roman"/>
-          <w:sz w:val="32"/>
-          <w:szCs w:val="32"/>
-        </w:rPr>
-        <w:t xml:space="preserve"> </w:t>
-      </w:r>
-      <w:r>
-        <w:rPr>
-          <w:rFonts w:ascii="Times New Roman" w:hAnsi="Times New Roman" w:cs="Times New Roman"/>
-          <w:sz w:val="32"/>
-          <w:szCs w:val="32"/>
-          <w:lang w:val="uk-UA"/>
-        </w:rPr>
-        <w:t xml:space="preserve">та </w:t>
-      </w:r>
-      <w:r>
-        <w:rPr>
-          <w:rFonts w:ascii="Times New Roman" w:hAnsi="Times New Roman" w:cs="Times New Roman"/>
-          <w:sz w:val="32"/>
-          <w:szCs w:val="32"/>
-          <w:lang w:val="en-US"/>
-        </w:rPr>
-        <w:t>CSS</w:t>
+        <w:t>Flutter</w:t>
+      </w:r>
+      <w:r>
+        <w:rPr>
+          <w:rFonts w:ascii="Times New Roman" w:hAnsi="Times New Roman" w:cs="Times New Roman"/>
+          <w:sz w:val="32"/>
+          <w:szCs w:val="32"/>
+          <w:lang w:val="uk-UA"/>
+        </w:rPr>
+        <w:t>, який дозволив розробити даний додаток</w:t>
       </w:r>
       <w:r>
         <w:rPr>
@@ -2376,6 +2245,28 @@
           <w:rFonts w:ascii="Times New Roman" w:hAnsi="Times New Roman" w:cs="Times New Roman"/>
           <w:sz w:val="32"/>
           <w:szCs w:val="32"/>
+          <w:lang w:val="en-US"/>
+        </w:rPr>
+      </w:pPr>
+      <w:r>
+        <w:rPr>
+          <w:rFonts w:ascii="Times New Roman" w:hAnsi="Times New Roman" w:cs="Times New Roman"/>
+          <w:sz w:val="32"/>
+          <w:szCs w:val="32"/>
+          <w:lang w:val="uk-UA"/>
+        </w:rPr>
+        <w:t>Під час тестування довелося використовувати сторінку браузера, через відсутність достатньої кількості пам’яті на пристрої, але даний нюанс ніяким чином не впливає на працездатність даного додатку.</w:t>
+      </w:r>
+    </w:p>
+    <w:p>
+      <w:pPr>
+        <w:spacing w:line="240" w:lineRule="auto"/>
+        <w:ind w:firstLine="708"/>
+        <w:jc w:val="both"/>
+        <w:rPr>
+          <w:rFonts w:ascii="Times New Roman" w:hAnsi="Times New Roman" w:cs="Times New Roman"/>
+          <w:sz w:val="32"/>
+          <w:szCs w:val="32"/>
           <w:lang w:val="uk-UA"/>
         </w:rPr>
       </w:pPr>
@@ -2391,17 +2282,189 @@
     </w:p>
     <w:p>
       <w:pPr>
-        <w:rPr>
-          <w:lang w:val="uk-UA"/>
-        </w:rPr>
-      </w:pPr>
-    </w:p>
-    <w:p>
-      <w:pPr>
-        <w:rPr>
-          <w:lang w:val="uk-UA"/>
-        </w:rPr>
-      </w:pPr>
+        <w:spacing w:line="240" w:lineRule="auto"/>
+        <w:ind w:firstLine="708"/>
+        <w:jc w:val="both"/>
+        <w:rPr>
+          <w:rFonts w:ascii="Times New Roman" w:hAnsi="Times New Roman" w:cs="Times New Roman"/>
+          <w:sz w:val="32"/>
+          <w:szCs w:val="32"/>
+          <w:lang w:val="uk-UA"/>
+        </w:rPr>
+      </w:pPr>
+      <w:r>
+        <w:rPr>
+          <w:rFonts w:ascii="Times New Roman" w:hAnsi="Times New Roman" w:cs="Times New Roman"/>
+          <w:sz w:val="32"/>
+          <w:szCs w:val="32"/>
+          <w:lang w:val="uk-UA"/>
+        </w:rPr>
+        <w:t>Порівнюючи виконання даної лабораторної роботи з роботою</w:t>
+      </w:r>
+      <w:r>
+        <w:rPr>
+          <w:rFonts w:ascii="Times New Roman" w:hAnsi="Times New Roman" w:cs="Times New Roman"/>
+          <w:sz w:val="32"/>
+          <w:szCs w:val="32"/>
+          <w:lang w:val="uk-UA"/>
+        </w:rPr>
+        <w:t xml:space="preserve"> </w:t>
+      </w:r>
+      <w:r>
+        <w:rPr>
+          <w:rFonts w:ascii="Times New Roman" w:hAnsi="Times New Roman" w:cs="Times New Roman"/>
+          <w:sz w:val="32"/>
+          <w:szCs w:val="32"/>
+          <w:lang w:val="uk-UA"/>
+        </w:rPr>
+        <w:t xml:space="preserve">на мові </w:t>
+      </w:r>
+      <w:proofErr w:type="spellStart"/>
+      <w:r>
+        <w:rPr>
+          <w:rFonts w:ascii="Times New Roman" w:hAnsi="Times New Roman" w:cs="Times New Roman"/>
+          <w:sz w:val="32"/>
+          <w:szCs w:val="32"/>
+          <w:lang w:val="en-US"/>
+        </w:rPr>
+        <w:t>Kotlin</w:t>
+      </w:r>
+      <w:proofErr w:type="spellEnd"/>
+      <w:r>
+        <w:rPr>
+          <w:rFonts w:ascii="Times New Roman" w:hAnsi="Times New Roman" w:cs="Times New Roman"/>
+          <w:sz w:val="32"/>
+          <w:szCs w:val="32"/>
+          <w:lang w:val="uk-UA"/>
+        </w:rPr>
+        <w:t xml:space="preserve"> в попередньому семестрі</w:t>
+      </w:r>
+      <w:r>
+        <w:rPr>
+          <w:rFonts w:ascii="Times New Roman" w:hAnsi="Times New Roman" w:cs="Times New Roman"/>
+          <w:sz w:val="32"/>
+          <w:szCs w:val="32"/>
+          <w:lang w:val="uk-UA"/>
+        </w:rPr>
+        <w:t>, можна побачити схожість з</w:t>
+      </w:r>
+      <w:r>
+        <w:rPr>
+          <w:rFonts w:ascii="Times New Roman" w:hAnsi="Times New Roman" w:cs="Times New Roman"/>
+          <w:sz w:val="32"/>
+          <w:szCs w:val="32"/>
+          <w:lang w:val="uk-UA"/>
+        </w:rPr>
+        <w:t xml:space="preserve"> </w:t>
+      </w:r>
+      <w:r>
+        <w:rPr>
+          <w:rFonts w:ascii="Times New Roman" w:hAnsi="Times New Roman" w:cs="Times New Roman"/>
+          <w:sz w:val="32"/>
+          <w:szCs w:val="32"/>
+          <w:lang w:val="uk-UA"/>
+        </w:rPr>
+        <w:t xml:space="preserve">розширенням </w:t>
+      </w:r>
+      <w:r>
+        <w:rPr>
+          <w:rFonts w:ascii="Times New Roman" w:hAnsi="Times New Roman" w:cs="Times New Roman"/>
+          <w:sz w:val="32"/>
+          <w:szCs w:val="32"/>
+          <w:lang w:val="en-US"/>
+        </w:rPr>
+        <w:t>Jetpack</w:t>
+      </w:r>
+      <w:r>
+        <w:rPr>
+          <w:rFonts w:ascii="Times New Roman" w:hAnsi="Times New Roman" w:cs="Times New Roman"/>
+          <w:sz w:val="32"/>
+          <w:szCs w:val="32"/>
+          <w:lang w:val="uk-UA"/>
+        </w:rPr>
+        <w:t xml:space="preserve"> </w:t>
+      </w:r>
+      <w:r>
+        <w:rPr>
+          <w:rFonts w:ascii="Times New Roman" w:hAnsi="Times New Roman" w:cs="Times New Roman"/>
+          <w:sz w:val="32"/>
+          <w:szCs w:val="32"/>
+          <w:lang w:val="en-US"/>
+        </w:rPr>
+        <w:t>Compose</w:t>
+      </w:r>
+      <w:r>
+        <w:rPr>
+          <w:rFonts w:ascii="Times New Roman" w:hAnsi="Times New Roman" w:cs="Times New Roman"/>
+          <w:sz w:val="32"/>
+          <w:szCs w:val="32"/>
+          <w:lang w:val="uk-UA"/>
+        </w:rPr>
+        <w:t xml:space="preserve">. Але мова </w:t>
+      </w:r>
+      <w:r>
+        <w:rPr>
+          <w:rFonts w:ascii="Times New Roman" w:hAnsi="Times New Roman" w:cs="Times New Roman"/>
+          <w:sz w:val="32"/>
+          <w:szCs w:val="32"/>
+          <w:lang w:val="en-US"/>
+        </w:rPr>
+        <w:t>Dart</w:t>
+      </w:r>
+      <w:r>
+        <w:rPr>
+          <w:rFonts w:ascii="Times New Roman" w:hAnsi="Times New Roman" w:cs="Times New Roman"/>
+          <w:sz w:val="32"/>
+          <w:szCs w:val="32"/>
+          <w:lang w:val="uk-UA"/>
+        </w:rPr>
+        <w:t xml:space="preserve"> </w:t>
+      </w:r>
+      <w:r>
+        <w:rPr>
+          <w:rFonts w:ascii="Times New Roman" w:hAnsi="Times New Roman" w:cs="Times New Roman"/>
+          <w:sz w:val="32"/>
+          <w:szCs w:val="32"/>
+          <w:lang w:val="uk-UA"/>
+        </w:rPr>
+        <w:t xml:space="preserve">має відмінні риси </w:t>
+      </w:r>
+      <w:r>
+        <w:rPr>
+          <w:rFonts w:ascii="Times New Roman" w:hAnsi="Times New Roman" w:cs="Times New Roman"/>
+          <w:sz w:val="32"/>
+          <w:szCs w:val="32"/>
+          <w:lang w:val="uk-UA"/>
+        </w:rPr>
+        <w:t>від попередньо-вивченої</w:t>
+      </w:r>
+      <w:r>
+        <w:rPr>
+          <w:rFonts w:ascii="Times New Roman" w:hAnsi="Times New Roman" w:cs="Times New Roman"/>
+          <w:sz w:val="32"/>
+          <w:szCs w:val="32"/>
+          <w:lang w:val="uk-UA"/>
+        </w:rPr>
+        <w:t xml:space="preserve"> мови</w:t>
+      </w:r>
+      <w:r>
+        <w:rPr>
+          <w:rFonts w:ascii="Times New Roman" w:hAnsi="Times New Roman" w:cs="Times New Roman"/>
+          <w:sz w:val="32"/>
+          <w:szCs w:val="32"/>
+          <w:lang w:val="uk-UA"/>
+        </w:rPr>
+        <w:t>,</w:t>
+      </w:r>
+      <w:r>
+        <w:rPr>
+          <w:rFonts w:ascii="Times New Roman" w:hAnsi="Times New Roman" w:cs="Times New Roman"/>
+          <w:sz w:val="32"/>
+          <w:szCs w:val="32"/>
+          <w:lang w:val="uk-UA"/>
+        </w:rPr>
+        <w:t xml:space="preserve"> які потрібно врахувати під час розробки.</w:t>
+      </w:r>
     </w:p>
     <w:sectPr>
       <w:pgSz w:w="11906" w:h="16838"/>
@@ -2806,7 +2869,7 @@
   <w:style w:type="paragraph" w:default="1" w:styleId="a">
     <w:name w:val="Normal"/>
     <w:qFormat/>
-    <w:rsid w:val="007F4CCE"/>
+    <w:rsid w:val="00A04BF1"/>
   </w:style>
   <w:style w:type="character" w:default="1" w:styleId="a0">
     <w:name w:val="Default Paragraph Font"/>

</xml_diff>